<commit_message>
adding more notes, labwork
</commit_message>
<xml_diff>
--- a/labs/lab01/lab1.docx
+++ b/labs/lab01/lab1.docx
@@ -2674,33 +2674,6 @@
       <w:pPr>
         <w:rPr>
           <w:rFonts w:ascii="Calibri" w:hAnsi="Calibri"/>
-          <w:sz w:val="20"/>
-          <w:szCs w:val="20"/>
-        </w:rPr>
-      </w:pPr>
-    </w:p>
-    <w:p>
-      <w:pPr>
-        <w:rPr>
-          <w:rFonts w:ascii="Calibri" w:hAnsi="Calibri"/>
-          <w:sz w:val="20"/>
-          <w:szCs w:val="20"/>
-        </w:rPr>
-      </w:pPr>
-    </w:p>
-    <w:p>
-      <w:pPr>
-        <w:rPr>
-          <w:rFonts w:ascii="Calibri" w:hAnsi="Calibri"/>
-          <w:sz w:val="20"/>
-          <w:szCs w:val="20"/>
-        </w:rPr>
-      </w:pPr>
-    </w:p>
-    <w:p>
-      <w:pPr>
-        <w:rPr>
-          <w:rFonts w:ascii="Calibri" w:hAnsi="Calibri"/>
           <w:b/>
           <w:color w:val="2E74B5" w:themeColor="accent1" w:themeShade="BF"/>
         </w:rPr>
@@ -3595,8 +3568,6 @@
         </w:rPr>
         <w:t>5.710</w:t>
       </w:r>
-      <w:bookmarkStart w:id="0" w:name="_GoBack"/>
-      <w:bookmarkEnd w:id="0"/>
     </w:p>
     <w:p>
       <w:pPr>
@@ -3617,10 +3588,10 @@
           <w:lang w:val="en-US"/>
         </w:rPr>
         <w:drawing>
-          <wp:inline distT="0" distB="0" distL="0" distR="0" wp14:anchorId="5D7B4AA5" wp14:editId="5FA82E0D">
-            <wp:extent cx="5537835" cy="3015102"/>
-            <wp:effectExtent l="0" t="0" r="0" b="7620"/>
-            <wp:docPr id="1" name="Picture 1"/>
+          <wp:inline distT="0" distB="0" distL="0" distR="0" wp14:anchorId="313EFF78" wp14:editId="4CB0F314">
+            <wp:extent cx="6642100" cy="3152140"/>
+            <wp:effectExtent l="0" t="0" r="12700" b="0"/>
+            <wp:docPr id="2" name="Picture 2"/>
             <wp:cNvGraphicFramePr>
               <a:graphicFrameLocks xmlns:a="http://schemas.openxmlformats.org/drawingml/2006/main" noChangeAspect="1"/>
             </wp:cNvGraphicFramePr>
@@ -3628,7 +3599,7 @@
               <a:graphicData uri="http://schemas.openxmlformats.org/drawingml/2006/picture">
                 <pic:pic xmlns:pic="http://schemas.openxmlformats.org/drawingml/2006/picture">
                   <pic:nvPicPr>
-                    <pic:cNvPr id="1" name="Screen Shot 2017-08-05 at 12.04.33 PM.png"/>
+                    <pic:cNvPr id="2" name="Screen Shot 2017-08-06 at 3.10.09 PM.png"/>
                     <pic:cNvPicPr/>
                   </pic:nvPicPr>
                   <pic:blipFill>
@@ -3646,7 +3617,7 @@
                   <pic:spPr>
                     <a:xfrm>
                       <a:off x="0" y="0"/>
-                      <a:ext cx="5547107" cy="3020150"/>
+                      <a:ext cx="6642100" cy="3152140"/>
                     </a:xfrm>
                     <a:prstGeom prst="rect">
                       <a:avLst/>
@@ -3668,16 +3639,6 @@
           <w:szCs w:val="20"/>
         </w:rPr>
       </w:pPr>
-    </w:p>
-    <w:p>
-      <w:pPr>
-        <w:rPr>
-          <w:rFonts w:ascii="Calibri" w:hAnsi="Calibri"/>
-          <w:color w:val="000000" w:themeColor="text1"/>
-          <w:sz w:val="20"/>
-          <w:szCs w:val="20"/>
-        </w:rPr>
-      </w:pPr>
       <w:r>
         <w:rPr>
           <w:rFonts w:ascii="Calibri" w:hAnsi="Calibri"/>
@@ -3807,7 +3768,25 @@
           <w:sz w:val="20"/>
           <w:szCs w:val="20"/>
         </w:rPr>
-        <w:t xml:space="preserve"> over time.</w:t>
+        <w:t xml:space="preserve"> over time</w:t>
+      </w:r>
+      <w:r>
+        <w:rPr>
+          <w:rFonts w:ascii="Calibri" w:hAnsi="Calibri"/>
+          <w:color w:val="000000" w:themeColor="text1"/>
+          <w:sz w:val="20"/>
+          <w:szCs w:val="20"/>
+        </w:rPr>
+        <w:t>, except for Singapore</w:t>
+      </w:r>
+      <w:r>
+        <w:rPr>
+          <w:rFonts w:ascii="Calibri" w:hAnsi="Calibri"/>
+          <w:color w:val="000000" w:themeColor="text1"/>
+          <w:sz w:val="20"/>
+          <w:szCs w:val="20"/>
+        </w:rPr>
+        <w:t>.</w:t>
       </w:r>
       <w:r>
         <w:rPr>
@@ -3825,6 +3804,24 @@
           <w:sz w:val="20"/>
           <w:szCs w:val="20"/>
         </w:rPr>
+        <w:t>Also, there seems to be bursts of delays at some intervals.</w:t>
+      </w:r>
+      <w:r>
+        <w:rPr>
+          <w:rFonts w:ascii="Calibri" w:hAnsi="Calibri"/>
+          <w:color w:val="000000" w:themeColor="text1"/>
+          <w:sz w:val="20"/>
+          <w:szCs w:val="20"/>
+        </w:rPr>
+        <w:t xml:space="preserve"> </w:t>
+      </w:r>
+      <w:r>
+        <w:rPr>
+          <w:rFonts w:ascii="Calibri" w:hAnsi="Calibri"/>
+          <w:color w:val="000000" w:themeColor="text1"/>
+          <w:sz w:val="20"/>
+          <w:szCs w:val="20"/>
+        </w:rPr>
         <w:t>This is because</w:t>
       </w:r>
       <w:r>
@@ -3836,16 +3833,8 @@
         </w:rPr>
         <w:t xml:space="preserve"> of statistical multiplexing</w:t>
       </w:r>
-    </w:p>
-    <w:p>
-      <w:pPr>
-        <w:rPr>
-          <w:rFonts w:ascii="Calibri" w:hAnsi="Calibri"/>
-          <w:color w:val="000000" w:themeColor="text1"/>
-          <w:sz w:val="20"/>
-          <w:szCs w:val="20"/>
-        </w:rPr>
-      </w:pPr>
+      <w:bookmarkStart w:id="0" w:name="_GoBack"/>
+      <w:bookmarkEnd w:id="0"/>
     </w:p>
     <w:p>
       <w:pPr>
@@ -3887,16 +3876,52 @@
           <w:sz w:val="20"/>
           <w:szCs w:val="20"/>
         </w:rPr>
-        <w:t>For Singapore, t</w:t>
-      </w:r>
-      <w:r>
-        <w:rPr>
-          <w:rFonts w:ascii="Calibri" w:hAnsi="Calibri"/>
-          <w:color w:val="000000" w:themeColor="text1"/>
-          <w:sz w:val="20"/>
-          <w:szCs w:val="20"/>
-        </w:rPr>
-        <w:t>he delay depends o</w:t>
+        <w:t>For Singapore</w:t>
+      </w:r>
+      <w:r>
+        <w:rPr>
+          <w:rFonts w:ascii="Calibri" w:hAnsi="Calibri"/>
+          <w:color w:val="000000" w:themeColor="text1"/>
+          <w:sz w:val="20"/>
+          <w:szCs w:val="20"/>
+        </w:rPr>
+        <w:t xml:space="preserve"> and Queensland</w:t>
+      </w:r>
+      <w:r>
+        <w:rPr>
+          <w:rFonts w:ascii="Calibri" w:hAnsi="Calibri"/>
+          <w:color w:val="000000" w:themeColor="text1"/>
+          <w:sz w:val="20"/>
+          <w:szCs w:val="20"/>
+        </w:rPr>
+        <w:t>, t</w:t>
+      </w:r>
+      <w:r>
+        <w:rPr>
+          <w:rFonts w:ascii="Calibri" w:hAnsi="Calibri"/>
+          <w:color w:val="000000" w:themeColor="text1"/>
+          <w:sz w:val="20"/>
+          <w:szCs w:val="20"/>
+        </w:rPr>
+        <w:t xml:space="preserve">he delay </w:t>
+      </w:r>
+      <w:r>
+        <w:rPr>
+          <w:rFonts w:ascii="Calibri" w:hAnsi="Calibri"/>
+          <w:color w:val="000000" w:themeColor="text1"/>
+          <w:sz w:val="20"/>
+          <w:szCs w:val="20"/>
+        </w:rPr>
+        <w:t>seems to depend</w:t>
+      </w:r>
+      <w:r>
+        <w:rPr>
+          <w:rFonts w:ascii="Calibri" w:hAnsi="Calibri"/>
+          <w:color w:val="000000" w:themeColor="text1"/>
+          <w:sz w:val="20"/>
+          <w:szCs w:val="20"/>
+        </w:rPr>
+        <w:t xml:space="preserve"> o</w:t>
       </w:r>
       <w:r>
         <w:rPr>
@@ -3914,55 +3939,52 @@
           <w:sz w:val="20"/>
           <w:szCs w:val="20"/>
         </w:rPr>
-        <w:t xml:space="preserve">For each increasing packet size, </w:t>
-      </w:r>
-      <w:r>
-        <w:rPr>
-          <w:rFonts w:ascii="Calibri" w:hAnsi="Calibri"/>
-          <w:b/>
-          <w:color w:val="000000" w:themeColor="text1"/>
-          <w:sz w:val="20"/>
-          <w:szCs w:val="20"/>
-        </w:rPr>
-        <w:t xml:space="preserve">the average delay </w:t>
-      </w:r>
-      <w:r>
-        <w:rPr>
-          <w:rFonts w:ascii="Calibri" w:hAnsi="Calibri"/>
-          <w:b/>
-          <w:color w:val="000000" w:themeColor="text1"/>
-          <w:sz w:val="20"/>
-          <w:szCs w:val="20"/>
-        </w:rPr>
-        <w:t>also</w:t>
-      </w:r>
-      <w:r>
-        <w:rPr>
-          <w:rFonts w:ascii="Calibri" w:hAnsi="Calibri"/>
-          <w:b/>
-          <w:color w:val="000000" w:themeColor="text1"/>
-          <w:sz w:val="20"/>
-          <w:szCs w:val="20"/>
-        </w:rPr>
-        <w:t xml:space="preserve"> increases</w:t>
-      </w:r>
-      <w:r>
-        <w:rPr>
-          <w:rFonts w:ascii="Calibri" w:hAnsi="Calibri"/>
-          <w:color w:val="000000" w:themeColor="text1"/>
-          <w:sz w:val="20"/>
-          <w:szCs w:val="20"/>
-        </w:rPr>
-        <w:t xml:space="preserve"> especially with the larger size packets</w:t>
-      </w:r>
-      <w:r>
-        <w:rPr>
-          <w:rFonts w:ascii="Calibri" w:hAnsi="Calibri"/>
-          <w:color w:val="000000" w:themeColor="text1"/>
-          <w:sz w:val="20"/>
-          <w:szCs w:val="20"/>
-        </w:rPr>
-        <w:t>.</w:t>
+        <w:t xml:space="preserve">For Singapore, the larger-sized ping packets have a </w:t>
+      </w:r>
+      <w:r>
+        <w:rPr>
+          <w:rFonts w:ascii="Calibri" w:hAnsi="Calibri"/>
+          <w:color w:val="000000" w:themeColor="text1"/>
+          <w:sz w:val="20"/>
+          <w:szCs w:val="20"/>
+        </w:rPr>
+        <w:t xml:space="preserve">much </w:t>
+      </w:r>
+      <w:r>
+        <w:rPr>
+          <w:rFonts w:ascii="Calibri" w:hAnsi="Calibri"/>
+          <w:color w:val="000000" w:themeColor="text1"/>
+          <w:sz w:val="20"/>
+          <w:szCs w:val="20"/>
+        </w:rPr>
+        <w:t xml:space="preserve">larger delay </w:t>
+      </w:r>
+      <w:r>
+        <w:rPr>
+          <w:rFonts w:ascii="Calibri" w:hAnsi="Calibri"/>
+          <w:color w:val="000000" w:themeColor="text1"/>
+          <w:sz w:val="20"/>
+          <w:szCs w:val="20"/>
+        </w:rPr>
+        <w:t xml:space="preserve">than smaller packets </w:t>
+      </w:r>
+      <w:r>
+        <w:rPr>
+          <w:rFonts w:ascii="Calibri" w:hAnsi="Calibri"/>
+          <w:color w:val="000000" w:themeColor="text1"/>
+          <w:sz w:val="20"/>
+          <w:szCs w:val="20"/>
+        </w:rPr>
+        <w:t>and for Queensland, some packet sizes have a larg</w:t>
+      </w:r>
+      <w:r>
+        <w:rPr>
+          <w:rFonts w:ascii="Calibri" w:hAnsi="Calibri"/>
+          <w:color w:val="000000" w:themeColor="text1"/>
+          <w:sz w:val="20"/>
+          <w:szCs w:val="20"/>
+        </w:rPr>
+        <w:t>er delay and some smaller.</w:t>
       </w:r>
     </w:p>
     <w:p>
@@ -3986,63 +4008,90 @@
           <w:sz w:val="20"/>
           <w:szCs w:val="20"/>
         </w:rPr>
-        <w:t xml:space="preserve">However for Queensland, </w:t>
-      </w:r>
-      <w:r>
-        <w:rPr>
-          <w:rFonts w:ascii="Calibri" w:hAnsi="Calibri"/>
-          <w:b/>
-          <w:color w:val="000000" w:themeColor="text1"/>
-          <w:sz w:val="20"/>
-          <w:szCs w:val="20"/>
-        </w:rPr>
-        <w:t>average delay is random</w:t>
-      </w:r>
-      <w:r>
-        <w:rPr>
-          <w:rFonts w:ascii="Calibri" w:hAnsi="Calibri"/>
-          <w:color w:val="000000" w:themeColor="text1"/>
-          <w:sz w:val="20"/>
-          <w:szCs w:val="20"/>
-        </w:rPr>
-        <w:t xml:space="preserve"> across different packet sizes and for Berlin, </w:t>
-      </w:r>
-      <w:r>
-        <w:rPr>
-          <w:rFonts w:ascii="Calibri" w:hAnsi="Calibri"/>
-          <w:b/>
-          <w:color w:val="000000" w:themeColor="text1"/>
-          <w:sz w:val="20"/>
-          <w:szCs w:val="20"/>
-        </w:rPr>
-        <w:t>average delay seems independent</w:t>
-      </w:r>
-      <w:r>
-        <w:rPr>
-          <w:rFonts w:ascii="Calibri" w:hAnsi="Calibri"/>
-          <w:color w:val="000000" w:themeColor="text1"/>
-          <w:sz w:val="20"/>
-          <w:szCs w:val="20"/>
-        </w:rPr>
-        <w:t xml:space="preserve"> to packet sizes</w:t>
-      </w:r>
-      <w:r>
-        <w:rPr>
-          <w:rFonts w:ascii="Calibri" w:hAnsi="Calibri"/>
-          <w:color w:val="000000" w:themeColor="text1"/>
-          <w:sz w:val="20"/>
-          <w:szCs w:val="20"/>
-        </w:rPr>
-        <w:t xml:space="preserve"> and remains constant even with increasing size</w:t>
-      </w:r>
-      <w:r>
-        <w:rPr>
-          <w:rFonts w:ascii="Calibri" w:hAnsi="Calibri"/>
-          <w:color w:val="000000" w:themeColor="text1"/>
-          <w:sz w:val="20"/>
-          <w:szCs w:val="20"/>
-        </w:rPr>
-        <w:t>.</w:t>
+        <w:t>However</w:t>
+      </w:r>
+      <w:r>
+        <w:rPr>
+          <w:rFonts w:ascii="Calibri" w:hAnsi="Calibri"/>
+          <w:color w:val="000000" w:themeColor="text1"/>
+          <w:sz w:val="20"/>
+          <w:szCs w:val="20"/>
+        </w:rPr>
+        <w:t>,</w:t>
+      </w:r>
+      <w:r>
+        <w:rPr>
+          <w:rFonts w:ascii="Calibri" w:hAnsi="Calibri"/>
+          <w:color w:val="000000" w:themeColor="text1"/>
+          <w:sz w:val="20"/>
+          <w:szCs w:val="20"/>
+        </w:rPr>
+        <w:t xml:space="preserve"> for Berlin</w:t>
+      </w:r>
+      <w:r>
+        <w:rPr>
+          <w:rFonts w:ascii="Calibri" w:hAnsi="Calibri"/>
+          <w:color w:val="000000" w:themeColor="text1"/>
+          <w:sz w:val="20"/>
+          <w:szCs w:val="20"/>
+        </w:rPr>
+        <w:t xml:space="preserve"> every packet si</w:t>
+      </w:r>
+      <w:r>
+        <w:rPr>
+          <w:rFonts w:ascii="Calibri" w:hAnsi="Calibri"/>
+          <w:color w:val="000000" w:themeColor="text1"/>
+          <w:sz w:val="20"/>
+          <w:szCs w:val="20"/>
+        </w:rPr>
+        <w:t>ze seems to have similar delay.</w:t>
+      </w:r>
+    </w:p>
+    <w:p>
+      <w:pPr>
+        <w:rPr>
+          <w:rFonts w:ascii="Calibri" w:hAnsi="Calibri"/>
+          <w:color w:val="000000" w:themeColor="text1"/>
+          <w:sz w:val="20"/>
+          <w:szCs w:val="20"/>
+        </w:rPr>
+      </w:pPr>
+    </w:p>
+    <w:p>
+      <w:pPr>
+        <w:rPr>
+          <w:rFonts w:ascii="Calibri" w:hAnsi="Calibri"/>
+          <w:color w:val="000000" w:themeColor="text1"/>
+          <w:sz w:val="20"/>
+          <w:szCs w:val="20"/>
+        </w:rPr>
+      </w:pPr>
+      <w:r>
+        <w:rPr>
+          <w:rFonts w:ascii="Calibri" w:hAnsi="Calibri"/>
+          <w:color w:val="000000" w:themeColor="text1"/>
+          <w:sz w:val="20"/>
+          <w:szCs w:val="20"/>
+        </w:rPr>
+        <w:t xml:space="preserve">Transmission, Propagation, Processing and Queuing: </w:t>
+      </w:r>
+      <w:r>
+        <w:rPr>
+          <w:rFonts w:ascii="Calibri" w:hAnsi="Calibri"/>
+          <w:color w:val="000000" w:themeColor="text1"/>
+          <w:sz w:val="20"/>
+          <w:szCs w:val="20"/>
+        </w:rPr>
+        <w:t>Which of these delays depend on the packet size</w:t>
+      </w:r>
+      <w:r>
+        <w:rPr>
+          <w:rFonts w:ascii="Calibri" w:hAnsi="Calibri"/>
+          <w:color w:val="000000" w:themeColor="text1"/>
+          <w:sz w:val="20"/>
+          <w:szCs w:val="20"/>
+        </w:rPr>
+        <w:t xml:space="preserve"> and which do not?</w:t>
       </w:r>
     </w:p>
     <w:p>
@@ -4050,7 +4099,7 @@
         <w:pStyle w:val="ListParagraph"/>
         <w:numPr>
           <w:ilvl w:val="0"/>
-          <w:numId w:val="6"/>
+          <w:numId w:val="9"/>
         </w:numPr>
         <w:rPr>
           <w:rFonts w:ascii="Calibri" w:hAnsi="Calibri"/>
@@ -4062,78 +4111,165 @@
       <w:r>
         <w:rPr>
           <w:rFonts w:ascii="Calibri" w:hAnsi="Calibri"/>
-          <w:color w:val="000000" w:themeColor="text1"/>
-          <w:sz w:val="20"/>
-          <w:szCs w:val="20"/>
-        </w:rPr>
-        <w:t>This observation seems to be</w:t>
-      </w:r>
-      <w:r>
-        <w:rPr>
-          <w:rFonts w:ascii="Calibri" w:hAnsi="Calibri"/>
-          <w:color w:val="000000" w:themeColor="text1"/>
-          <w:sz w:val="20"/>
-          <w:szCs w:val="20"/>
-        </w:rPr>
-        <w:t xml:space="preserve"> consistent with the given delay and scatter</w:t>
-      </w:r>
-      <w:r>
-        <w:rPr>
-          <w:rFonts w:ascii="Calibri" w:hAnsi="Calibri"/>
-          <w:color w:val="000000" w:themeColor="text1"/>
-          <w:sz w:val="20"/>
-          <w:szCs w:val="20"/>
-        </w:rPr>
-        <w:t xml:space="preserve"> graphs for each destination.</w:t>
-      </w:r>
-    </w:p>
-    <w:p>
-      <w:pPr>
-        <w:rPr>
-          <w:rFonts w:ascii="Calibri" w:hAnsi="Calibri"/>
-          <w:color w:val="000000" w:themeColor="text1"/>
-          <w:sz w:val="20"/>
-          <w:szCs w:val="20"/>
-        </w:rPr>
-      </w:pPr>
-    </w:p>
-    <w:p>
-      <w:pPr>
-        <w:rPr>
-          <w:rFonts w:ascii="Calibri" w:hAnsi="Calibri"/>
-          <w:color w:val="000000" w:themeColor="text1"/>
-          <w:sz w:val="20"/>
-          <w:szCs w:val="20"/>
-        </w:rPr>
-      </w:pPr>
-      <w:r>
-        <w:rPr>
-          <w:rFonts w:ascii="Calibri" w:hAnsi="Calibri"/>
-          <w:color w:val="000000" w:themeColor="text1"/>
-          <w:sz w:val="20"/>
-          <w:szCs w:val="20"/>
-        </w:rPr>
-        <w:t>Which of these delays depend on the packet size</w:t>
-      </w:r>
-      <w:r>
-        <w:rPr>
-          <w:rFonts w:ascii="Calibri" w:hAnsi="Calibri"/>
-          <w:color w:val="000000" w:themeColor="text1"/>
-          <w:sz w:val="20"/>
-          <w:szCs w:val="20"/>
-        </w:rPr>
-        <w:t xml:space="preserve"> and which do not?</w:t>
-      </w:r>
-    </w:p>
-    <w:p>
-      <w:pPr>
-        <w:rPr>
-          <w:rFonts w:ascii="Calibri" w:hAnsi="Calibri"/>
-          <w:color w:val="000000" w:themeColor="text1"/>
-          <w:sz w:val="20"/>
-          <w:szCs w:val="20"/>
-        </w:rPr>
-      </w:pPr>
+          <w:b/>
+          <w:color w:val="000000" w:themeColor="text1"/>
+          <w:sz w:val="20"/>
+          <w:szCs w:val="20"/>
+        </w:rPr>
+        <w:t>Transmission delay</w:t>
+      </w:r>
+      <w:r>
+        <w:rPr>
+          <w:rFonts w:ascii="Calibri" w:hAnsi="Calibri"/>
+          <w:color w:val="000000" w:themeColor="text1"/>
+          <w:sz w:val="20"/>
+          <w:szCs w:val="20"/>
+        </w:rPr>
+        <w:t xml:space="preserve"> depends on packet size</w:t>
+      </w:r>
+      <w:r>
+        <w:rPr>
+          <w:rFonts w:ascii="Calibri" w:hAnsi="Calibri"/>
+          <w:color w:val="000000" w:themeColor="text1"/>
+          <w:sz w:val="20"/>
+          <w:szCs w:val="20"/>
+        </w:rPr>
+        <w:t>, as it is the amount of time taken to transmit a whole pack of a certain size.</w:t>
+      </w:r>
+      <w:r>
+        <w:rPr>
+          <w:rFonts w:ascii="Calibri" w:hAnsi="Calibri"/>
+          <w:color w:val="000000" w:themeColor="text1"/>
+          <w:sz w:val="20"/>
+          <w:szCs w:val="20"/>
+        </w:rPr>
+        <w:t xml:space="preserve"> It is calculated by L / R, where L = size of the whole packet and R = the link bandwidth</w:t>
+      </w:r>
+    </w:p>
+    <w:p>
+      <w:pPr>
+        <w:pStyle w:val="ListParagraph"/>
+        <w:numPr>
+          <w:ilvl w:val="0"/>
+          <w:numId w:val="9"/>
+        </w:numPr>
+        <w:rPr>
+          <w:rFonts w:ascii="Calibri" w:hAnsi="Calibri"/>
+          <w:color w:val="000000" w:themeColor="text1"/>
+          <w:sz w:val="20"/>
+          <w:szCs w:val="20"/>
+        </w:rPr>
+      </w:pPr>
+      <w:r>
+        <w:rPr>
+          <w:rFonts w:ascii="Calibri" w:hAnsi="Calibri"/>
+          <w:b/>
+          <w:color w:val="000000" w:themeColor="text1"/>
+          <w:sz w:val="20"/>
+          <w:szCs w:val="20"/>
+        </w:rPr>
+        <w:t>Propagation</w:t>
+      </w:r>
+      <w:r>
+        <w:rPr>
+          <w:rFonts w:ascii="Calibri" w:hAnsi="Calibri"/>
+          <w:b/>
+          <w:color w:val="000000" w:themeColor="text1"/>
+          <w:sz w:val="20"/>
+          <w:szCs w:val="20"/>
+        </w:rPr>
+        <w:t>, Processing and Queueing</w:t>
+      </w:r>
+      <w:r>
+        <w:rPr>
+          <w:rFonts w:ascii="Calibri" w:hAnsi="Calibri"/>
+          <w:color w:val="000000" w:themeColor="text1"/>
+          <w:sz w:val="20"/>
+          <w:szCs w:val="20"/>
+        </w:rPr>
+        <w:t xml:space="preserve"> do NOT depend on the packet size.</w:t>
+      </w:r>
+    </w:p>
+    <w:p>
+      <w:pPr>
+        <w:pStyle w:val="ListParagraph"/>
+        <w:numPr>
+          <w:ilvl w:val="1"/>
+          <w:numId w:val="9"/>
+        </w:numPr>
+        <w:rPr>
+          <w:rFonts w:ascii="Calibri" w:hAnsi="Calibri"/>
+          <w:color w:val="000000" w:themeColor="text1"/>
+          <w:sz w:val="20"/>
+          <w:szCs w:val="20"/>
+        </w:rPr>
+      </w:pPr>
+      <w:r>
+        <w:rPr>
+          <w:rFonts w:ascii="Calibri" w:hAnsi="Calibri"/>
+          <w:color w:val="000000" w:themeColor="text1"/>
+          <w:sz w:val="20"/>
+          <w:szCs w:val="20"/>
+        </w:rPr>
+        <w:t>Propagation relies on length of the physical link, divided by the propagation speed</w:t>
+      </w:r>
+    </w:p>
+    <w:p>
+      <w:pPr>
+        <w:pStyle w:val="ListParagraph"/>
+        <w:numPr>
+          <w:ilvl w:val="1"/>
+          <w:numId w:val="9"/>
+        </w:numPr>
+        <w:rPr>
+          <w:rFonts w:ascii="Calibri" w:hAnsi="Calibri"/>
+          <w:color w:val="000000" w:themeColor="text1"/>
+          <w:sz w:val="20"/>
+          <w:szCs w:val="20"/>
+        </w:rPr>
+      </w:pPr>
+      <w:r>
+        <w:rPr>
+          <w:rFonts w:ascii="Calibri" w:hAnsi="Calibri"/>
+          <w:color w:val="000000" w:themeColor="text1"/>
+          <w:sz w:val="20"/>
+          <w:szCs w:val="20"/>
+        </w:rPr>
+        <w:t>Processing just checks for errors</w:t>
+      </w:r>
+      <w:r>
+        <w:rPr>
+          <w:rFonts w:ascii="Calibri" w:hAnsi="Calibri"/>
+          <w:color w:val="000000" w:themeColor="text1"/>
+          <w:sz w:val="20"/>
+          <w:szCs w:val="20"/>
+        </w:rPr>
+        <w:t xml:space="preserve"> and processes the packet header</w:t>
+      </w:r>
+    </w:p>
+    <w:p>
+      <w:pPr>
+        <w:pStyle w:val="ListParagraph"/>
+        <w:numPr>
+          <w:ilvl w:val="1"/>
+          <w:numId w:val="9"/>
+        </w:numPr>
+        <w:rPr>
+          <w:rFonts w:ascii="Calibri" w:hAnsi="Calibri"/>
+          <w:color w:val="000000" w:themeColor="text1"/>
+          <w:sz w:val="20"/>
+          <w:szCs w:val="20"/>
+        </w:rPr>
+      </w:pPr>
+      <w:r>
+        <w:rPr>
+          <w:rFonts w:ascii="Calibri" w:hAnsi="Calibri"/>
+          <w:color w:val="000000" w:themeColor="text1"/>
+          <w:sz w:val="20"/>
+          <w:szCs w:val="20"/>
+        </w:rPr>
+        <w:t>Queuing is just the time taken for the packet to wait at the output link for transmission</w:t>
+      </w:r>
     </w:p>
     <w:sectPr>
       <w:pgSz w:w="11900" w:h="16840"/>
@@ -4713,6 +4849,119 @@
     </w:lvl>
   </w:abstractNum>
   <w:abstractNum w:abstractNumId="5">
+    <w:nsid w:val="50546677"/>
+    <w:multiLevelType w:val="hybridMultilevel"/>
+    <w:tmpl w:val="75A47B92"/>
+    <w:lvl w:ilvl="0" w:tplc="04090001">
+      <w:start w:val="1"/>
+      <w:numFmt w:val="bullet"/>
+      <w:lvlText w:val=""/>
+      <w:lvlJc w:val="left"/>
+      <w:pPr>
+        <w:ind w:left="720" w:hanging="360"/>
+      </w:pPr>
+      <w:rPr>
+        <w:rFonts w:ascii="Symbol" w:hAnsi="Symbol" w:hint="default"/>
+      </w:rPr>
+    </w:lvl>
+    <w:lvl w:ilvl="1" w:tplc="04090003">
+      <w:start w:val="1"/>
+      <w:numFmt w:val="bullet"/>
+      <w:lvlText w:val="o"/>
+      <w:lvlJc w:val="left"/>
+      <w:pPr>
+        <w:ind w:left="1440" w:hanging="360"/>
+      </w:pPr>
+      <w:rPr>
+        <w:rFonts w:ascii="Courier New" w:hAnsi="Courier New" w:cs="Courier New" w:hint="default"/>
+      </w:rPr>
+    </w:lvl>
+    <w:lvl w:ilvl="2" w:tplc="04090005" w:tentative="1">
+      <w:start w:val="1"/>
+      <w:numFmt w:val="bullet"/>
+      <w:lvlText w:val=""/>
+      <w:lvlJc w:val="left"/>
+      <w:pPr>
+        <w:ind w:left="2160" w:hanging="360"/>
+      </w:pPr>
+      <w:rPr>
+        <w:rFonts w:ascii="Wingdings" w:hAnsi="Wingdings" w:hint="default"/>
+      </w:rPr>
+    </w:lvl>
+    <w:lvl w:ilvl="3" w:tplc="04090001" w:tentative="1">
+      <w:start w:val="1"/>
+      <w:numFmt w:val="bullet"/>
+      <w:lvlText w:val=""/>
+      <w:lvlJc w:val="left"/>
+      <w:pPr>
+        <w:ind w:left="2880" w:hanging="360"/>
+      </w:pPr>
+      <w:rPr>
+        <w:rFonts w:ascii="Symbol" w:hAnsi="Symbol" w:hint="default"/>
+      </w:rPr>
+    </w:lvl>
+    <w:lvl w:ilvl="4" w:tplc="04090003" w:tentative="1">
+      <w:start w:val="1"/>
+      <w:numFmt w:val="bullet"/>
+      <w:lvlText w:val="o"/>
+      <w:lvlJc w:val="left"/>
+      <w:pPr>
+        <w:ind w:left="3600" w:hanging="360"/>
+      </w:pPr>
+      <w:rPr>
+        <w:rFonts w:ascii="Courier New" w:hAnsi="Courier New" w:cs="Courier New" w:hint="default"/>
+      </w:rPr>
+    </w:lvl>
+    <w:lvl w:ilvl="5" w:tplc="04090005" w:tentative="1">
+      <w:start w:val="1"/>
+      <w:numFmt w:val="bullet"/>
+      <w:lvlText w:val=""/>
+      <w:lvlJc w:val="left"/>
+      <w:pPr>
+        <w:ind w:left="4320" w:hanging="360"/>
+      </w:pPr>
+      <w:rPr>
+        <w:rFonts w:ascii="Wingdings" w:hAnsi="Wingdings" w:hint="default"/>
+      </w:rPr>
+    </w:lvl>
+    <w:lvl w:ilvl="6" w:tplc="04090001" w:tentative="1">
+      <w:start w:val="1"/>
+      <w:numFmt w:val="bullet"/>
+      <w:lvlText w:val=""/>
+      <w:lvlJc w:val="left"/>
+      <w:pPr>
+        <w:ind w:left="5040" w:hanging="360"/>
+      </w:pPr>
+      <w:rPr>
+        <w:rFonts w:ascii="Symbol" w:hAnsi="Symbol" w:hint="default"/>
+      </w:rPr>
+    </w:lvl>
+    <w:lvl w:ilvl="7" w:tplc="04090003" w:tentative="1">
+      <w:start w:val="1"/>
+      <w:numFmt w:val="bullet"/>
+      <w:lvlText w:val="o"/>
+      <w:lvlJc w:val="left"/>
+      <w:pPr>
+        <w:ind w:left="5760" w:hanging="360"/>
+      </w:pPr>
+      <w:rPr>
+        <w:rFonts w:ascii="Courier New" w:hAnsi="Courier New" w:cs="Courier New" w:hint="default"/>
+      </w:rPr>
+    </w:lvl>
+    <w:lvl w:ilvl="8" w:tplc="04090005" w:tentative="1">
+      <w:start w:val="1"/>
+      <w:numFmt w:val="bullet"/>
+      <w:lvlText w:val=""/>
+      <w:lvlJc w:val="left"/>
+      <w:pPr>
+        <w:ind w:left="6480" w:hanging="360"/>
+      </w:pPr>
+      <w:rPr>
+        <w:rFonts w:ascii="Wingdings" w:hAnsi="Wingdings" w:hint="default"/>
+      </w:rPr>
+    </w:lvl>
+  </w:abstractNum>
+  <w:abstractNum w:abstractNumId="6">
     <w:nsid w:val="75C13A66"/>
     <w:multiLevelType w:val="hybridMultilevel"/>
     <w:tmpl w:val="75884F3C"/>
@@ -4825,7 +5074,7 @@
       </w:rPr>
     </w:lvl>
   </w:abstractNum>
-  <w:abstractNum w:abstractNumId="6">
+  <w:abstractNum w:abstractNumId="7">
     <w:nsid w:val="762F47F9"/>
     <w:multiLevelType w:val="hybridMultilevel"/>
     <w:tmpl w:val="07BC36B0"/>
@@ -4938,7 +5187,7 @@
       </w:rPr>
     </w:lvl>
   </w:abstractNum>
-  <w:abstractNum w:abstractNumId="7">
+  <w:abstractNum w:abstractNumId="8">
     <w:nsid w:val="7BD84E81"/>
     <w:multiLevelType w:val="hybridMultilevel"/>
     <w:tmpl w:val="F54CF3DA"/>
@@ -5055,10 +5304,10 @@
     <w:abstractNumId w:val="0"/>
   </w:num>
   <w:num w:numId="2">
-    <w:abstractNumId w:val="6"/>
+    <w:abstractNumId w:val="7"/>
   </w:num>
   <w:num w:numId="3">
-    <w:abstractNumId w:val="5"/>
+    <w:abstractNumId w:val="6"/>
   </w:num>
   <w:num w:numId="4">
     <w:abstractNumId w:val="3"/>
@@ -5067,13 +5316,16 @@
     <w:abstractNumId w:val="1"/>
   </w:num>
   <w:num w:numId="6">
-    <w:abstractNumId w:val="7"/>
+    <w:abstractNumId w:val="8"/>
   </w:num>
   <w:num w:numId="7">
     <w:abstractNumId w:val="2"/>
   </w:num>
   <w:num w:numId="8">
     <w:abstractNumId w:val="4"/>
+  </w:num>
+  <w:num w:numId="9">
+    <w:abstractNumId w:val="5"/>
   </w:num>
 </w:numbering>
 </file>

</xml_diff>